<commit_message>
created first draft of the report
sending off for feedback
</commit_message>
<xml_diff>
--- a/Term 2/Interaction Design - DESIGN BRIEF.docx
+++ b/Term 2/Interaction Design - DESIGN BRIEF.docx
@@ -328,8 +328,13 @@
               <w:spacing w:after="240"/>
             </w:pPr>
             <w:r>
-              <w:t>Urbanisation is destroying habitats</w:t>
-            </w:r>
+              <w:t xml:space="preserve">Urbanisation is destroying </w:t>
+            </w:r>
+            <w:proofErr w:type="gramStart"/>
+            <w:r>
+              <w:t>habitats</w:t>
+            </w:r>
+            <w:proofErr w:type="gramEnd"/>
           </w:p>
           <w:p>
             <w:pPr>
@@ -340,8 +345,13 @@
               <w:spacing w:after="240"/>
             </w:pPr>
             <w:r>
-              <w:t>Deforestation is forcing bees to relocate</w:t>
-            </w:r>
+              <w:t xml:space="preserve">Deforestation is forcing bees to </w:t>
+            </w:r>
+            <w:proofErr w:type="gramStart"/>
+            <w:r>
+              <w:t>relocate</w:t>
+            </w:r>
+            <w:proofErr w:type="gramEnd"/>
           </w:p>
           <w:p>
             <w:pPr>
@@ -352,8 +362,13 @@
               <w:spacing w:after="240"/>
             </w:pPr>
             <w:r>
-              <w:t>Not enough greenery in urban areas for bees to be sustained</w:t>
-            </w:r>
+              <w:t xml:space="preserve">Not enough greenery in urban areas for bees to be </w:t>
+            </w:r>
+            <w:proofErr w:type="gramStart"/>
+            <w:r>
+              <w:t>sustained</w:t>
+            </w:r>
+            <w:proofErr w:type="gramEnd"/>
           </w:p>
           <w:p>
             <w:pPr>
@@ -488,7 +503,15 @@
                     <w:spacing w:after="240"/>
                   </w:pPr>
                   <w:r>
-                    <w:t xml:space="preserve">Ways to improve bee life </w:t>
+                    <w:t xml:space="preserve">Ways to improve bee </w:t>
+                  </w:r>
+                  <w:proofErr w:type="gramStart"/>
+                  <w:r>
+                    <w:t>life</w:t>
+                  </w:r>
+                  <w:proofErr w:type="gramEnd"/>
+                  <w:r>
+                    <w:t xml:space="preserve"> </w:t>
                   </w:r>
                 </w:p>
                 <w:p>
@@ -500,7 +523,7 @@
                     <w:spacing w:after="240"/>
                   </w:pPr>
                   <w:r>
-                    <w:t>A possible sustainable future without bees</w:t>
+                    <w:t>How to raise awareness for the declining bee population</w:t>
                   </w:r>
                 </w:p>
                 <w:p>
@@ -537,6 +560,18 @@
                 </w:p>
                 <w:p>
                   <w:pPr>
+                    <w:numPr>
+                      <w:ilvl w:val="0"/>
+                      <w:numId w:val="2"/>
+                    </w:numPr>
+                    <w:spacing w:after="240"/>
+                  </w:pPr>
+                  <w:r>
+                    <w:t>The lack of awareness</w:t>
+                  </w:r>
+                </w:p>
+                <w:p>
+                  <w:pPr>
                     <w:spacing w:before="120" w:after="240"/>
                   </w:pPr>
                   <w:r>
@@ -560,8 +595,13 @@
                     <w:spacing w:after="240"/>
                   </w:pPr>
                   <w:r>
-                    <w:t>How can we raise awareness on the topic in an interactive way</w:t>
+                    <w:t xml:space="preserve">How can we raise awareness on the topic in an interactive </w:t>
                   </w:r>
+                  <w:proofErr w:type="gramStart"/>
+                  <w:r>
+                    <w:t>way</w:t>
+                  </w:r>
+                  <w:proofErr w:type="gramEnd"/>
                 </w:p>
                 <w:p>
                   <w:pPr>
@@ -574,23 +614,6 @@
                   <w:r>
                     <w:t>A sustainable solution</w:t>
                   </w:r>
-                </w:p>
-                <w:p>
-                  <w:pPr>
-                    <w:numPr>
-                      <w:ilvl w:val="0"/>
-                      <w:numId w:val="4"/>
-                    </w:numPr>
-                    <w:spacing w:after="240"/>
-                  </w:pPr>
-                  <w:r>
-                    <w:t>A possible solution if change cannot be made</w:t>
-                  </w:r>
-                </w:p>
-                <w:p>
-                  <w:pPr>
-                    <w:spacing w:before="120" w:after="240"/>
-                  </w:pPr>
                 </w:p>
                 <w:p>
                   <w:pPr>
@@ -756,8 +779,13 @@
               <w:spacing w:after="240"/>
             </w:pPr>
             <w:r>
-              <w:t>Everyone – to raise awareness outside of the already aware</w:t>
-            </w:r>
+              <w:t xml:space="preserve">Everyone – to raise awareness outside of the already </w:t>
+            </w:r>
+            <w:proofErr w:type="gramStart"/>
+            <w:r>
+              <w:t>aware</w:t>
+            </w:r>
+            <w:proofErr w:type="gramEnd"/>
           </w:p>
           <w:p>
             <w:pPr>
@@ -835,7 +863,15 @@
               <w:spacing w:after="240"/>
             </w:pPr>
             <w:r>
-              <w:t xml:space="preserve">How to spread awareness to a demographic that doesn’t perhaps want to listen </w:t>
+              <w:t xml:space="preserve">How to spread awareness to a demographic that doesn’t perhaps want to </w:t>
+            </w:r>
+            <w:proofErr w:type="gramStart"/>
+            <w:r>
+              <w:t>listen</w:t>
+            </w:r>
+            <w:proofErr w:type="gramEnd"/>
+            <w:r>
+              <w:t xml:space="preserve"> </w:t>
             </w:r>
           </w:p>
           <w:p>
@@ -848,8 +884,13 @@
               <w:spacing w:after="240"/>
             </w:pPr>
             <w:r>
-              <w:t>How can you fully engage people</w:t>
-            </w:r>
+              <w:t xml:space="preserve">How can you fully engage </w:t>
+            </w:r>
+            <w:proofErr w:type="gramStart"/>
+            <w:r>
+              <w:t>people</w:t>
+            </w:r>
+            <w:proofErr w:type="gramEnd"/>
           </w:p>
           <w:p>
             <w:pPr>
@@ -1112,8 +1153,13 @@
               <w:spacing w:before="240"/>
             </w:pPr>
             <w:r>
-              <w:t>Week 3 – Create design brief</w:t>
-            </w:r>
+              <w:t xml:space="preserve">Week 3 – Create design </w:t>
+            </w:r>
+            <w:proofErr w:type="gramStart"/>
+            <w:r>
+              <w:t>brief</w:t>
+            </w:r>
+            <w:proofErr w:type="gramEnd"/>
           </w:p>
           <w:p>
             <w:pPr>

</xml_diff>